<commit_message>
feat: implement dynamic resume PDF download and security improvements
</commit_message>
<xml_diff>
--- a/Vivek Sattanatha K - ServiceNow Resume_2025.docx
+++ b/Vivek Sattanatha K - ServiceNow Resume_2025.docx
@@ -117,11 +117,6 @@
             </w:r>
           </w:p>
           <w:p>
-            <w:pPr>
-              <w:rPr>
-                <w:lang w:val="en-GB"/>
-              </w:rPr>
-            </w:pPr>
             <w:hyperlink r:id="rId8" w:history="1">
               <w:r>
                 <w:rPr>
@@ -132,6 +127,25 @@
                   <w:lang w:val="en-GB"/>
                 </w:rPr>
                 <w:t>https://www.linkedin.com/in/viveksattanatha/</w:t>
+              </w:r>
+            </w:hyperlink>
+          </w:p>
+          <w:p>
+            <w:pPr>
+              <w:rPr>
+                <w:lang w:val="en-GB"/>
+              </w:rPr>
+            </w:pPr>
+            <w:hyperlink r:id="rId9" w:history="1">
+              <w:r>
+                <w:rPr>
+                  <w:rStyle w:val="Hyperlink"/>
+                  <w:rFonts w:ascii="Times New Roman" w:eastAsia="Times New Roman" w:hAnsi="Times New Roman" w:cs="Times New Roman"/>
+                  <w:sz w:val="22"/>
+                  <w:szCs w:val="22"/>
+                  <w:lang w:val="en-GB"/>
+                </w:rPr>
+                <w:t>https://resume.viveksattanatha.uk/</w:t>
               </w:r>
             </w:hyperlink>
           </w:p>
@@ -172,7 +186,7 @@
                           </pic:cNvPicPr>
                         </pic:nvPicPr>
                         <pic:blipFill>
-                          <a:blip r:embed="rId9" cstate="print">
+                          <a:blip r:embed="rId10" cstate="print">
                             <a:extLst>
                               <a:ext uri="{28A0092B-C50C-407E-A947-70E740481C1C}">
                                 <a14:useLocalDpi xmlns:a14="http://schemas.microsoft.com/office/drawing/2010/main" val="0"/>
@@ -3444,39 +3458,6 @@
                       <w:szCs w:val="22"/>
                     </w:rPr>
                   </w:pPr>
-                  <w:r>
-                    <w:rPr>
-                      <w:rFonts w:ascii="Times New Roman" w:eastAsia="Times New Roman" w:hAnsi="Times New Roman" w:cs="Times New Roman"/>
-                      <w:color w:val="auto"/>
-                      <w:sz w:val="22"/>
-                      <w:szCs w:val="22"/>
-                    </w:rPr>
-                    <w:object w:dxaOrig="1539" w:dyaOrig="997" w14:anchorId="482703F3">
-                      <v:shapetype id="_x0000_t75" coordsize="21600,21600" o:spt="75" o:preferrelative="t" path="m@4@5l@4@11@9@11@9@5xe" filled="f" stroked="f">
-                        <v:stroke joinstyle="miter"/>
-                        <v:formulas>
-                          <v:f eqn="if lineDrawn pixelLineWidth 0"/>
-                          <v:f eqn="sum @0 1 0"/>
-                          <v:f eqn="sum 0 0 @1"/>
-                          <v:f eqn="prod @2 1 2"/>
-                          <v:f eqn="prod @3 21600 pixelWidth"/>
-                          <v:f eqn="prod @3 21600 pixelHeight"/>
-                          <v:f eqn="sum @0 0 1"/>
-                          <v:f eqn="prod @6 1 2"/>
-                          <v:f eqn="prod @7 21600 pixelWidth"/>
-                          <v:f eqn="sum @8 21600 0"/>
-                          <v:f eqn="prod @7 21600 pixelHeight"/>
-                          <v:f eqn="sum @10 21600 0"/>
-                        </v:formulas>
-                        <v:path o:extrusionok="f" gradientshapeok="t" o:connecttype="rect"/>
-                        <o:lock v:ext="edit" aspectratio="t"/>
-                      </v:shapetype>
-                      <v:shape id="_x0000_i1025" type="#_x0000_t75" style="width:77.25pt;height:50.25pt" o:ole="">
-                        <v:imagedata r:id="rId10" o:title=""/>
-                      </v:shape>
-                      <o:OLEObject Type="Embed" ProgID="Package" ShapeID="_x0000_i1025" DrawAspect="Icon" ObjectID="_1830587883" r:id="rId11"/>
-                    </w:object>
-                  </w:r>
                 </w:p>
               </w:tc>
               <w:tc>
@@ -3493,24 +3474,8 @@
                       <w:szCs w:val="22"/>
                     </w:rPr>
                   </w:pPr>
-                  <w:r>
-                    <w:rPr>
-                      <w:rFonts w:ascii="Times New Roman" w:eastAsia="Times New Roman" w:hAnsi="Times New Roman" w:cs="Times New Roman"/>
-                      <w:color w:val="auto"/>
-                      <w:sz w:val="22"/>
-                      <w:szCs w:val="22"/>
-                    </w:rPr>
-                    <w:object w:dxaOrig="1469" w:dyaOrig="950" w14:anchorId="1BCF6B27">
-                      <v:shape id="_x0000_i1026" type="#_x0000_t75" style="width:72.75pt;height:47.25pt" o:ole="">
-                        <v:imagedata r:id="rId12" o:title=""/>
-                      </v:shape>
-                      <o:OLEObject Type="Embed" ProgID="Package" ShapeID="_x0000_i1026" DrawAspect="Icon" ObjectID="_1830587884" r:id="rId13"/>
-                    </w:object>
-                  </w:r>
                 </w:p>
               </w:tc>
-              <w:bookmarkStart w:id="0" w:name="_MON_1800264918"/>
-              <w:bookmarkEnd w:id="0"/>
               <w:tc>
                 <w:tcPr>
                   <w:tcW w:w="1972" w:type="dxa"/>
@@ -3525,22 +3490,6 @@
                       <w:szCs w:val="22"/>
                     </w:rPr>
                   </w:pPr>
-                  <w:r>
-                    <w:rPr>
-                      <w:rFonts w:ascii="Times New Roman" w:eastAsia="Times New Roman" w:hAnsi="Times New Roman" w:cs="Times New Roman"/>
-                      <w:color w:val="auto"/>
-                      <w:sz w:val="22"/>
-                      <w:szCs w:val="22"/>
-                    </w:rPr>
-                    <w:object w:dxaOrig="1287" w:dyaOrig="832" w14:anchorId="7F4E83E4">
-                      <v:shape id="_x0000_i1027" type="#_x0000_t75" style="width:64.5pt;height:41.25pt" o:ole="">
-                        <v:imagedata r:id="rId14" o:title=""/>
-                      </v:shape>
-                      <o:OLEObject Type="Embed" ProgID="Word.Document.12" ShapeID="_x0000_i1027" DrawAspect="Icon" ObjectID="_1830587885" r:id="rId15">
-                        <o:FieldCodes>\s</o:FieldCodes>
-                      </o:OLEObject>
-                    </w:object>
-                  </w:r>
                 </w:p>
               </w:tc>
               <w:tc>
@@ -13238,7 +13187,7 @@
       <w:r>
         <w:tab/>
       </w:r>
-      <w:hyperlink r:id="rId16" w:history="1">
+      <w:hyperlink r:id="rId11" w:history="1">
         <w:r>
           <w:rPr>
             <w:rStyle w:val="Hyperlink"/>
@@ -13276,12 +13225,12 @@
           <w:lang w:val="de-DE"/>
         </w:rPr>
         <w:sectPr>
-          <w:headerReference w:type="even" r:id="rId17"/>
-          <w:headerReference w:type="default" r:id="rId18"/>
-          <w:footerReference w:type="even" r:id="rId19"/>
-          <w:footerReference w:type="default" r:id="rId20"/>
-          <w:headerReference w:type="first" r:id="rId21"/>
-          <w:footerReference w:type="first" r:id="rId22"/>
+          <w:headerReference w:type="even" r:id="rId12"/>
+          <w:headerReference w:type="default" r:id="rId13"/>
+          <w:footerReference w:type="even" r:id="rId14"/>
+          <w:footerReference w:type="default" r:id="rId15"/>
+          <w:headerReference w:type="first" r:id="rId16"/>
+          <w:footerReference w:type="first" r:id="rId17"/>
           <w:pgSz w:w="11900" w:h="16856"/>
           <w:pgMar w:top="720" w:right="720" w:bottom="720" w:left="720" w:header="720" w:footer="720" w:gutter="0"/>
           <w:cols w:space="720" w:equalWidth="0">
@@ -13305,8 +13254,8 @@
       </w:pPr>
     </w:p>
     <w:sectPr>
-      <w:headerReference w:type="default" r:id="rId23"/>
-      <w:footerReference w:type="default" r:id="rId24"/>
+      <w:headerReference w:type="default" r:id="rId18"/>
+      <w:footerReference w:type="default" r:id="rId19"/>
       <w:pgSz w:w="11906" w:h="16838"/>
       <w:pgMar w:top="1440" w:right="1440" w:bottom="1440" w:left="1440" w:header="708" w:footer="708" w:gutter="0"/>
       <w:cols w:space="708"/>

</xml_diff>